<commit_message>
Added filled surveys from NBG
</commit_message>
<xml_diff>
--- a/docs/Bachelor Thesis - Sandro Gogaladze.docx
+++ b/docs/Bachelor Thesis - Sandro Gogaladze.docx
@@ -222,18 +222,8 @@
           <w:szCs w:val="24"/>
           <w:lang w:val="en-US"/>
         </w:rPr>
-        <w:t xml:space="preserve">Project Supervisor: Shota </w:t>
-      </w:r>
-      <w:proofErr w:type="spellStart"/>
-      <w:r>
-        <w:rPr>
-          <w:rFonts w:eastAsiaTheme="majorEastAsia" w:cstheme="majorBidi"/>
-          <w:szCs w:val="24"/>
-          <w:lang w:val="en-US"/>
-        </w:rPr>
-        <w:t>Natenadze</w:t>
-      </w:r>
-      <w:proofErr w:type="spellEnd"/>
+        <w:t>Project Supervisor: Shota Natenadze</w:t>
+      </w:r>
     </w:p>
     <w:p>
       <w:pPr>
@@ -2209,6 +2199,9 @@
         <w:t>List of Abbreviation</w:t>
       </w:r>
       <w:bookmarkEnd w:id="2"/>
+      <w:r>
+        <w:t>s</w:t>
+      </w:r>
     </w:p>
     <w:p>
       <w:pPr>
@@ -2724,48 +2717,24 @@
         </w:rPr>
         <w:tab/>
       </w:r>
-      <w:proofErr w:type="spellStart"/>
       <w:r>
         <w:rPr>
           <w:lang w:val="en-US"/>
         </w:rPr>
-        <w:t>SHapley</w:t>
-      </w:r>
-      <w:proofErr w:type="spellEnd"/>
-      <w:r>
+        <w:t>SHapley Additive exPlanations</w:t>
+      </w:r>
+    </w:p>
+    <w:p>
+      <w:pPr>
         <w:rPr>
           <w:lang w:val="en-US"/>
         </w:rPr>
-        <w:t xml:space="preserve"> Additive </w:t>
-      </w:r>
-      <w:proofErr w:type="spellStart"/>
+      </w:pPr>
       <w:r>
         <w:rPr>
           <w:lang w:val="en-US"/>
         </w:rPr>
-        <w:t>exPlanations</w:t>
-      </w:r>
-      <w:proofErr w:type="spellEnd"/>
-    </w:p>
-    <w:p>
-      <w:pPr>
-        <w:rPr>
-          <w:lang w:val="en-US"/>
-        </w:rPr>
-      </w:pPr>
-      <w:proofErr w:type="spellStart"/>
-      <w:r>
-        <w:rPr>
-          <w:lang w:val="en-US"/>
-        </w:rPr>
-        <w:t>XGBoost</w:t>
-      </w:r>
-      <w:proofErr w:type="spellEnd"/>
-      <w:r>
-        <w:rPr>
-          <w:lang w:val="en-US"/>
-        </w:rPr>
-        <w:t xml:space="preserve">        </w:t>
+        <w:t xml:space="preserve">XGBoost        </w:t>
       </w:r>
       <w:r>
         <w:rPr>
@@ -6642,7 +6611,6 @@
         <w:rPr>
           <w:noProof/>
         </w:rPr>
-        <w:lastRenderedPageBreak/>
         <w:drawing>
           <wp:inline distT="0" distB="0" distL="0" distR="0" wp14:anchorId="2E76B338" wp14:editId="1AAC406B">
             <wp:extent cx="5939790" cy="4411980"/>
@@ -6776,7 +6744,6 @@
     </w:p>
     <w:p>
       <w:r>
-        <w:lastRenderedPageBreak/>
         <w:t>In this framework, the loss function is extended to account for both predictive accuracy and supervisory compliance. The model is penalized not only for large errors, but also for overestimations that exceed borrower-specific regulatory thresholds. This encourages conservative behavior during training, aligning the model’s outputs with the criteria on which it will be evaluated.</w:t>
       </w:r>
     </w:p>
@@ -7437,7 +7404,6 @@
     </w:p>
     <w:p>
       <w:r>
-        <w:lastRenderedPageBreak/>
         <w:t>To align the model with regulatory expectations, this base loss was augmented with an additional penalty that activates only when the predicted income</w:t>
       </w:r>
       <w:r>
@@ -8373,11 +8339,7 @@
         <w:t xml:space="preserve">Figure 5 compares the performance of the pre-hoc model with that of the baseline and post-hoc alternatives. </w:t>
       </w:r>
       <w:r>
-        <w:t xml:space="preserve">Unlike the post-hoc quantile approach—which achieves compliance by applying a sharp downward shift to most predictions—the pre-hoc model achieves similar </w:t>
-      </w:r>
-      <w:r>
-        <w:lastRenderedPageBreak/>
-        <w:t>regulatory outcomes with less distortion. It adjusts predictions more selectively, resulting in fewer cases of excessive underestimation and preserving closer alignment with actual incomes.</w:t>
+        <w:t>Unlike the post-hoc quantile approach—which achieves compliance by applying a sharp downward shift to most predictions—the pre-hoc model achieves similar regulatory outcomes with less distortion. It adjusts predictions more selectively, resulting in fewer cases of excessive underestimation and preserving closer alignment with actual incomes.</w:t>
       </w:r>
     </w:p>
     <w:p>
@@ -8487,7 +8449,6 @@
         <w:rPr>
           <w:noProof/>
         </w:rPr>
-        <w:lastRenderedPageBreak/>
         <w:drawing>
           <wp:inline distT="0" distB="0" distL="0" distR="0" wp14:anchorId="1423EF22" wp14:editId="31072D1A">
             <wp:extent cx="5939790" cy="4251960"/>
@@ -8574,11 +8535,7 @@
     </w:p>
     <w:p>
       <w:r>
-        <w:t>Building on the limitations identified in previous models, this strategy introduces a segment-aware extension to improve compliance consistency across income groups. Although both the post-hoc quantile calibration and the initial pre-hoc Huber + threshold objective successfully reduced overall threshold violations, they failed to achieve uniform performance. The low-</w:t>
-      </w:r>
-      <w:r>
-        <w:lastRenderedPageBreak/>
-        <w:t>income segment, in particular, continued to exceed the 10% regulatory threshold—highlighting the need for a more targeted approach.</w:t>
+        <w:t>Building on the limitations identified in previous models, this strategy introduces a segment-aware extension to improve compliance consistency across income groups. Although both the post-hoc quantile calibration and the initial pre-hoc Huber + threshold objective successfully reduced overall threshold violations, they failed to achieve uniform performance. The low-income segment, in particular, continued to exceed the 10% regulatory threshold—highlighting the need for a more targeted approach.</w:t>
       </w:r>
     </w:p>
     <w:p>
@@ -10106,7 +10063,6 @@
           <w:rPr>
             <w:rFonts w:ascii="Cambria Math" w:eastAsiaTheme="minorEastAsia" w:hAnsi="Cambria Math"/>
           </w:rPr>
-          <w:lastRenderedPageBreak/>
           <m:t>λ</m:t>
         </m:r>
         <m:r>
@@ -10391,7 +10347,6 @@
         <w:rPr>
           <w:noProof/>
         </w:rPr>
-        <w:lastRenderedPageBreak/>
         <w:drawing>
           <wp:inline distT="0" distB="0" distL="0" distR="0" wp14:anchorId="066199E7" wp14:editId="1796F1FA">
             <wp:extent cx="5939790" cy="3924935"/>
@@ -10549,7 +10504,6 @@
       </w:pPr>
       <w:bookmarkStart w:id="20" w:name="_Toc201508910"/>
       <w:r>
-        <w:lastRenderedPageBreak/>
         <w:t>Comparison of Pre-Hoc Objective Functions</w:t>
       </w:r>
       <w:bookmarkEnd w:id="20"/>
@@ -10839,7 +10793,6 @@
     </w:p>
     <w:p>
       <w:r>
-        <w:lastRenderedPageBreak/>
         <w:t>Overall, the segment-aware Huber + threshold objective emerges as the more effective and balanced approach. It delivers solid predictive accuracy, regulatory compliance, and equitable treatment across segments</w:t>
       </w:r>
       <w:r>
@@ -10942,11 +10895,7 @@
         <w:t xml:space="preserve"> </w:t>
       </w:r>
       <w:r>
-        <w:t xml:space="preserve">e.g., through improved accuracy. In practice, however, a bank’s primary objective is profitability, and model outputs are only one part of broader portfolio-level decision-making. </w:t>
-      </w:r>
-      <w:r>
-        <w:lastRenderedPageBreak/>
-        <w:t xml:space="preserve">A more comprehensive evaluation would require simulating lending decisions based on each model’s predictions and analyzing the resulting portfolios in terms of size, composition, credit risk, and financial performance. In the absence of real-world portfolio and loan performance data, this thesis uses traditional performance metrics as a proxy for institutional objectives. </w:t>
+        <w:t xml:space="preserve">e.g., through improved accuracy. In practice, however, a bank’s primary objective is profitability, and model outputs are only one part of broader portfolio-level decision-making. A more comprehensive evaluation would require simulating lending decisions based on each model’s predictions and analyzing the resulting portfolios in terms of size, composition, credit risk, and financial performance. In the absence of real-world portfolio and loan performance data, this thesis uses traditional performance metrics as a proxy for institutional objectives. </w:t>
       </w:r>
       <w:r>
         <w:t>While this simplified setup is reasonable for methodological comparison, it limits the ability to draw conclusions about real-world profitability and underscores an important area for future research.</w:t>
@@ -11340,7 +11289,6 @@
                 <w:rPr>
                   <w:noProof/>
                 </w:rPr>
-                <w:lastRenderedPageBreak/>
                 <w:t xml:space="preserve">NBG, N. B. (2025). </w:t>
               </w:r>
               <w:r>
@@ -11442,19 +11390,7 @@
           <w:rPr>
             <w:rStyle w:val="Hyperlink"/>
           </w:rPr>
-          <w:t>BA_T</w:t>
-        </w:r>
-        <w:r>
-          <w:rPr>
-            <w:rStyle w:val="Hyperlink"/>
-          </w:rPr>
-          <w:t>h</w:t>
-        </w:r>
-        <w:r>
-          <w:rPr>
-            <w:rStyle w:val="Hyperlink"/>
-          </w:rPr>
-          <w:t>esis</w:t>
+          <w:t>BA_Thesis</w:t>
         </w:r>
       </w:hyperlink>
     </w:p>

</xml_diff>